<commit_message>
:sparkles: add Predictive Model Document
</commit_message>
<xml_diff>
--- a/Documentos/T4_G4_V05_Predictive_Model_Document.docx
+++ b/Documentos/T4_G4_V05_Predictive_Model_Document.docx
@@ -103,12 +103,12 @@
                 <wp:extent cx="183541" cy="189756"/>
                 <wp:effectExtent b="0" l="0" r="0" t="0"/>
                 <wp:wrapNone/>
-                <wp:docPr id="9" name="image23.png"/>
+                <wp:docPr id="9" name="image20.png"/>
                 <a:graphic>
                   <a:graphicData uri="http://schemas.openxmlformats.org/drawingml/2006/picture">
                     <pic:pic>
                       <pic:nvPicPr>
-                        <pic:cNvPr id="0" name="image23.png"/>
+                        <pic:cNvPr id="0" name="image20.png"/>
                         <pic:cNvPicPr preferRelativeResize="0"/>
                       </pic:nvPicPr>
                       <pic:blipFill>
@@ -151,12 +151,12 @@
             <wp:extent cx="8567336" cy="13559193"/>
             <wp:effectExtent b="0" l="0" r="0" t="0"/>
             <wp:wrapSquare wrapText="bothSides" distB="152400" distT="152400" distL="152400" distR="152400"/>
-            <wp:docPr id="30" name="image14.png"/>
+            <wp:docPr id="30" name="image23.png"/>
             <a:graphic>
               <a:graphicData uri="http://schemas.openxmlformats.org/drawingml/2006/picture">
                 <pic:pic>
                   <pic:nvPicPr>
-                    <pic:cNvPr id="0" name="image14.png"/>
+                    <pic:cNvPr id="0" name="image23.png"/>
                     <pic:cNvPicPr preferRelativeResize="0"/>
                   </pic:nvPicPr>
                   <pic:blipFill>
@@ -197,12 +197,12 @@
             <wp:extent cx="2804546" cy="1204657"/>
             <wp:effectExtent b="0" l="0" r="0" t="0"/>
             <wp:wrapSquare wrapText="bothSides" distB="152400" distT="152400" distL="152400" distR="152400"/>
-            <wp:docPr id="47" name="image36.png"/>
+            <wp:docPr id="47" name="image27.png"/>
             <a:graphic>
               <a:graphicData uri="http://schemas.openxmlformats.org/drawingml/2006/picture">
                 <pic:pic>
                   <pic:nvPicPr>
-                    <pic:cNvPr id="0" name="image36.png"/>
+                    <pic:cNvPr id="0" name="image27.png"/>
                     <pic:cNvPicPr preferRelativeResize="0"/>
                   </pic:nvPicPr>
                   <pic:blipFill>
@@ -397,12 +397,12 @@
             <wp:extent cx="865287" cy="472641"/>
             <wp:effectExtent b="0" l="0" r="0" t="0"/>
             <wp:wrapSquare wrapText="bothSides" distB="152400" distT="152400" distL="152400" distR="152400"/>
-            <wp:docPr id="17" name="image13.png"/>
+            <wp:docPr id="17" name="image3.png"/>
             <a:graphic>
               <a:graphicData uri="http://schemas.openxmlformats.org/drawingml/2006/picture">
                 <pic:pic>
                   <pic:nvPicPr>
-                    <pic:cNvPr id="0" name="image13.png"/>
+                    <pic:cNvPr id="0" name="image3.png"/>
                     <pic:cNvPicPr preferRelativeResize="0"/>
                   </pic:nvPicPr>
                   <pic:blipFill>
@@ -442,12 +442,12 @@
             <wp:extent cx="1867967" cy="1320786"/>
             <wp:effectExtent b="0" l="0" r="0" t="0"/>
             <wp:wrapSquare wrapText="bothSides" distB="152400" distT="152400" distL="152400" distR="152400"/>
-            <wp:docPr id="19" name="image6.png"/>
+            <wp:docPr id="19" name="image8.png"/>
             <a:graphic>
               <a:graphicData uri="http://schemas.openxmlformats.org/drawingml/2006/picture">
                 <pic:pic>
                   <pic:nvPicPr>
-                    <pic:cNvPr id="0" name="image6.png"/>
+                    <pic:cNvPr id="0" name="image8.png"/>
                     <pic:cNvPicPr preferRelativeResize="0"/>
                   </pic:nvPicPr>
                   <pic:blipFill>
@@ -7861,12 +7861,12 @@
           <wp:inline distB="114300" distT="114300" distL="114300" distR="114300">
             <wp:extent cx="5191125" cy="5114925"/>
             <wp:effectExtent b="0" l="0" r="0" t="0"/>
-            <wp:docPr id="16" name="image7.png"/>
+            <wp:docPr id="16" name="image11.png"/>
             <a:graphic>
               <a:graphicData uri="http://schemas.openxmlformats.org/drawingml/2006/picture">
                 <pic:pic>
                   <pic:nvPicPr>
-                    <pic:cNvPr id="0" name="image7.png"/>
+                    <pic:cNvPr id="0" name="image11.png"/>
                     <pic:cNvPicPr preferRelativeResize="0"/>
                   </pic:nvPicPr>
                   <pic:blipFill>
@@ -8226,12 +8226,12 @@
           <wp:inline distB="114300" distT="114300" distL="114300" distR="114300">
             <wp:extent cx="6119820" cy="3390900"/>
             <wp:effectExtent b="0" l="0" r="0" t="0"/>
-            <wp:docPr id="41" name="image30.png"/>
+            <wp:docPr id="41" name="image26.png"/>
             <a:graphic>
               <a:graphicData uri="http://schemas.openxmlformats.org/drawingml/2006/picture">
                 <pic:pic>
                   <pic:nvPicPr>
-                    <pic:cNvPr id="0" name="image30.png"/>
+                    <pic:cNvPr id="0" name="image26.png"/>
                     <pic:cNvPicPr preferRelativeResize="0"/>
                   </pic:nvPicPr>
                   <pic:blipFill>
@@ -8362,12 +8362,12 @@
           <wp:inline distB="114300" distT="114300" distL="114300" distR="114300">
             <wp:extent cx="6119820" cy="2400300"/>
             <wp:effectExtent b="0" l="0" r="0" t="0"/>
-            <wp:docPr id="39" name="image31.png"/>
+            <wp:docPr id="39" name="image22.png"/>
             <a:graphic>
               <a:graphicData uri="http://schemas.openxmlformats.org/drawingml/2006/picture">
                 <pic:pic>
                   <pic:nvPicPr>
-                    <pic:cNvPr id="0" name="image31.png"/>
+                    <pic:cNvPr id="0" name="image22.png"/>
                     <pic:cNvPicPr preferRelativeResize="0"/>
                   </pic:nvPicPr>
                   <pic:blipFill>
@@ -8561,12 +8561,12 @@
             <wp:extent cx="1866900" cy="1866900"/>
             <wp:effectExtent b="0" l="0" r="0" t="0"/>
             <wp:wrapSquare wrapText="bothSides" distB="114300" distT="114300" distL="114300" distR="114300"/>
-            <wp:docPr id="14" name="image4.jpg"/>
+            <wp:docPr id="14" name="image18.jpg"/>
             <a:graphic>
               <a:graphicData uri="http://schemas.openxmlformats.org/drawingml/2006/picture">
                 <pic:pic>
                   <pic:nvPicPr>
-                    <pic:cNvPr id="0" name="image4.jpg"/>
+                    <pic:cNvPr id="0" name="image18.jpg"/>
                     <pic:cNvPicPr preferRelativeResize="0"/>
                   </pic:nvPicPr>
                   <pic:blipFill>
@@ -9041,12 +9041,12 @@
             <wp:extent cx="1794099" cy="1980685"/>
             <wp:effectExtent b="0" l="0" r="0" t="0"/>
             <wp:wrapSquare wrapText="bothSides" distB="114300" distT="114300" distL="114300" distR="114300"/>
-            <wp:docPr id="13" name="image3.png"/>
+            <wp:docPr id="13" name="image5.png"/>
             <a:graphic>
               <a:graphicData uri="http://schemas.openxmlformats.org/drawingml/2006/picture">
                 <pic:pic>
                   <pic:nvPicPr>
-                    <pic:cNvPr id="0" name="image3.png"/>
+                    <pic:cNvPr id="0" name="image5.png"/>
                     <pic:cNvPicPr preferRelativeResize="0"/>
                   </pic:nvPicPr>
                   <pic:blipFill>
@@ -11835,12 +11835,12 @@
           <wp:inline distB="114300" distT="114300" distL="114300" distR="114300">
             <wp:extent cx="6096960" cy="1625600"/>
             <wp:effectExtent b="0" l="0" r="0" t="0"/>
-            <wp:docPr id="33" name="image24.png"/>
+            <wp:docPr id="33" name="image35.png"/>
             <a:graphic>
               <a:graphicData uri="http://schemas.openxmlformats.org/drawingml/2006/picture">
                 <pic:pic>
                   <pic:nvPicPr>
-                    <pic:cNvPr id="0" name="image24.png"/>
+                    <pic:cNvPr id="0" name="image35.png"/>
                     <pic:cNvPicPr preferRelativeResize="0"/>
                   </pic:nvPicPr>
                   <pic:blipFill>
@@ -11966,12 +11966,12 @@
           <wp:inline distB="114300" distT="114300" distL="114300" distR="114300">
             <wp:extent cx="6096960" cy="1981200"/>
             <wp:effectExtent b="0" l="0" r="0" t="0"/>
-            <wp:docPr id="12" name="image2.png"/>
+            <wp:docPr id="12" name="image15.png"/>
             <a:graphic>
               <a:graphicData uri="http://schemas.openxmlformats.org/drawingml/2006/picture">
                 <pic:pic>
                   <pic:nvPicPr>
-                    <pic:cNvPr id="0" name="image2.png"/>
+                    <pic:cNvPr id="0" name="image15.png"/>
                     <pic:cNvPicPr preferRelativeResize="0"/>
                   </pic:nvPicPr>
                   <pic:blipFill>
@@ -12096,12 +12096,12 @@
           <wp:inline distB="114300" distT="114300" distL="114300" distR="114300">
             <wp:extent cx="2780820" cy="2912405"/>
             <wp:effectExtent b="0" l="0" r="0" t="0"/>
-            <wp:docPr id="29" name="image20.png"/>
+            <wp:docPr id="29" name="image19.png"/>
             <a:graphic>
               <a:graphicData uri="http://schemas.openxmlformats.org/drawingml/2006/picture">
                 <pic:pic>
                   <pic:nvPicPr>
-                    <pic:cNvPr id="0" name="image20.png"/>
+                    <pic:cNvPr id="0" name="image19.png"/>
                     <pic:cNvPicPr preferRelativeResize="0"/>
                   </pic:nvPicPr>
                   <pic:blipFill>
@@ -12520,12 +12520,12 @@
           <wp:inline distB="114300" distT="114300" distL="114300" distR="114300">
             <wp:extent cx="4529138" cy="3396853"/>
             <wp:effectExtent b="0" l="0" r="0" t="0"/>
-            <wp:docPr id="26" name="image19.png"/>
+            <wp:docPr id="26" name="image16.png"/>
             <a:graphic>
               <a:graphicData uri="http://schemas.openxmlformats.org/drawingml/2006/picture">
                 <pic:pic>
                   <pic:nvPicPr>
-                    <pic:cNvPr id="0" name="image19.png"/>
+                    <pic:cNvPr id="0" name="image16.png"/>
                     <pic:cNvPicPr preferRelativeResize="0"/>
                   </pic:nvPicPr>
                   <pic:blipFill>
@@ -12679,12 +12679,12 @@
           <wp:inline distB="114300" distT="114300" distL="114300" distR="114300">
             <wp:extent cx="5548313" cy="1421755"/>
             <wp:effectExtent b="0" l="0" r="0" t="0"/>
-            <wp:docPr id="31" name="image26.png"/>
+            <wp:docPr id="31" name="image21.png"/>
             <a:graphic>
               <a:graphicData uri="http://schemas.openxmlformats.org/drawingml/2006/picture">
                 <pic:pic>
                   <pic:nvPicPr>
-                    <pic:cNvPr id="0" name="image26.png"/>
+                    <pic:cNvPr id="0" name="image21.png"/>
                     <pic:cNvPicPr preferRelativeResize="0"/>
                   </pic:nvPicPr>
                   <pic:blipFill>
@@ -12815,12 +12815,12 @@
           <wp:inline distB="114300" distT="114300" distL="114300" distR="114300">
             <wp:extent cx="2804633" cy="2705177"/>
             <wp:effectExtent b="0" l="0" r="0" t="0"/>
-            <wp:docPr id="45" name="image37.png"/>
+            <wp:docPr id="45" name="image33.png"/>
             <a:graphic>
               <a:graphicData uri="http://schemas.openxmlformats.org/drawingml/2006/picture">
                 <pic:pic>
                   <pic:nvPicPr>
-                    <pic:cNvPr id="0" name="image37.png"/>
+                    <pic:cNvPr id="0" name="image33.png"/>
                     <pic:cNvPicPr preferRelativeResize="0"/>
                   </pic:nvPicPr>
                   <pic:blipFill>
@@ -13043,12 +13043,12 @@
           <wp:inline distB="114300" distT="114300" distL="114300" distR="114300">
             <wp:extent cx="5715000" cy="1905000"/>
             <wp:effectExtent b="0" l="0" r="0" t="0"/>
-            <wp:docPr id="22" name="image11.png"/>
+            <wp:docPr id="22" name="image17.png"/>
             <a:graphic>
               <a:graphicData uri="http://schemas.openxmlformats.org/drawingml/2006/picture">
                 <pic:pic>
                   <pic:nvPicPr>
-                    <pic:cNvPr id="0" name="image11.png"/>
+                    <pic:cNvPr id="0" name="image17.png"/>
                     <pic:cNvPicPr preferRelativeResize="0"/>
                   </pic:nvPicPr>
                   <pic:blipFill>
@@ -13225,12 +13225,12 @@
           <wp:inline distB="114300" distT="114300" distL="114300" distR="114300">
             <wp:extent cx="5438775" cy="1987197"/>
             <wp:effectExtent b="0" l="0" r="0" t="0"/>
-            <wp:docPr id="23" name="image12.png"/>
+            <wp:docPr id="23" name="image4.png"/>
             <a:graphic>
               <a:graphicData uri="http://schemas.openxmlformats.org/drawingml/2006/picture">
                 <pic:pic>
                   <pic:nvPicPr>
-                    <pic:cNvPr id="0" name="image12.png"/>
+                    <pic:cNvPr id="0" name="image4.png"/>
                     <pic:cNvPicPr preferRelativeResize="0"/>
                   </pic:nvPicPr>
                   <pic:blipFill>
@@ -13367,12 +13367,12 @@
           <wp:inline distB="114300" distT="114300" distL="114300" distR="114300">
             <wp:extent cx="2843213" cy="2967075"/>
             <wp:effectExtent b="0" l="0" r="0" t="0"/>
-            <wp:docPr id="40" name="image29.png"/>
+            <wp:docPr id="40" name="image25.png"/>
             <a:graphic>
               <a:graphicData uri="http://schemas.openxmlformats.org/drawingml/2006/picture">
                 <pic:pic>
                   <pic:nvPicPr>
-                    <pic:cNvPr id="0" name="image29.png"/>
+                    <pic:cNvPr id="0" name="image25.png"/>
                     <pic:cNvPicPr preferRelativeResize="0"/>
                   </pic:nvPicPr>
                   <pic:blipFill>
@@ -13692,12 +13692,12 @@
           <wp:inline distB="114300" distT="114300" distL="114300" distR="114300">
             <wp:extent cx="6096000" cy="918685"/>
             <wp:effectExtent b="0" l="0" r="0" t="0"/>
-            <wp:docPr id="21" name="image8.png"/>
+            <wp:docPr id="21" name="image13.png"/>
             <a:graphic>
               <a:graphicData uri="http://schemas.openxmlformats.org/drawingml/2006/picture">
                 <pic:pic>
                   <pic:nvPicPr>
-                    <pic:cNvPr id="0" name="image8.png"/>
+                    <pic:cNvPr id="0" name="image13.png"/>
                     <pic:cNvPicPr preferRelativeResize="0"/>
                   </pic:nvPicPr>
                   <pic:blipFill>
@@ -13828,12 +13828,12 @@
           <wp:inline distB="114300" distT="114300" distL="114300" distR="114300">
             <wp:extent cx="2767013" cy="2916133"/>
             <wp:effectExtent b="0" l="0" r="0" t="0"/>
-            <wp:docPr id="15" name="image5.png"/>
+            <wp:docPr id="15" name="image9.png"/>
             <a:graphic>
               <a:graphicData uri="http://schemas.openxmlformats.org/drawingml/2006/picture">
                 <pic:pic>
                   <pic:nvPicPr>
-                    <pic:cNvPr id="0" name="image5.png"/>
+                    <pic:cNvPr id="0" name="image9.png"/>
                     <pic:cNvPicPr preferRelativeResize="0"/>
                   </pic:nvPicPr>
                   <pic:blipFill>
@@ -14149,12 +14149,12 @@
           <wp:inline distB="114300" distT="114300" distL="114300" distR="114300">
             <wp:extent cx="5476875" cy="1143000"/>
             <wp:effectExtent b="0" l="0" r="0" t="0"/>
-            <wp:docPr id="42" name="image32.png"/>
+            <wp:docPr id="42" name="image29.png"/>
             <a:graphic>
               <a:graphicData uri="http://schemas.openxmlformats.org/drawingml/2006/picture">
                 <pic:pic>
                   <pic:nvPicPr>
-                    <pic:cNvPr id="0" name="image32.png"/>
+                    <pic:cNvPr id="0" name="image29.png"/>
                     <pic:cNvPicPr preferRelativeResize="0"/>
                   </pic:nvPicPr>
                   <pic:blipFill>
@@ -14474,12 +14474,12 @@
           <wp:inline distB="114300" distT="114300" distL="114300" distR="114300">
             <wp:extent cx="3917488" cy="1366284"/>
             <wp:effectExtent b="0" l="0" r="0" t="0"/>
-            <wp:docPr id="20" name="image10.png"/>
+            <wp:docPr id="20" name="image12.png"/>
             <a:graphic>
               <a:graphicData uri="http://schemas.openxmlformats.org/drawingml/2006/picture">
                 <pic:pic>
                   <pic:nvPicPr>
-                    <pic:cNvPr id="0" name="image10.png"/>
+                    <pic:cNvPr id="0" name="image12.png"/>
                     <pic:cNvPicPr preferRelativeResize="0"/>
                   </pic:nvPicPr>
                   <pic:blipFill>
@@ -14720,12 +14720,12 @@
           <wp:inline distB="114300" distT="114300" distL="114300" distR="114300">
             <wp:extent cx="6096960" cy="1917700"/>
             <wp:effectExtent b="0" l="0" r="0" t="0"/>
-            <wp:docPr id="27" name="image16.png"/>
+            <wp:docPr id="27" name="image6.png"/>
             <a:graphic>
               <a:graphicData uri="http://schemas.openxmlformats.org/drawingml/2006/picture">
                 <pic:pic>
                   <pic:nvPicPr>
-                    <pic:cNvPr id="0" name="image16.png"/>
+                    <pic:cNvPr id="0" name="image6.png"/>
                     <pic:cNvPicPr preferRelativeResize="0"/>
                   </pic:nvPicPr>
                   <pic:blipFill>
@@ -14886,12 +14886,12 @@
           <wp:inline distB="114300" distT="114300" distL="114300" distR="114300">
             <wp:extent cx="2895600" cy="2408764"/>
             <wp:effectExtent b="0" l="0" r="0" t="0"/>
-            <wp:docPr id="34" name="image27.png"/>
+            <wp:docPr id="34" name="image30.png"/>
             <a:graphic>
               <a:graphicData uri="http://schemas.openxmlformats.org/drawingml/2006/picture">
                 <pic:pic>
                   <pic:nvPicPr>
-                    <pic:cNvPr id="0" name="image27.png"/>
+                    <pic:cNvPr id="0" name="image30.png"/>
                     <pic:cNvPicPr preferRelativeResize="0"/>
                   </pic:nvPicPr>
                   <pic:blipFill>
@@ -15114,12 +15114,12 @@
           <wp:inline distB="114300" distT="114300" distL="114300" distR="114300">
             <wp:extent cx="2957993" cy="2503410"/>
             <wp:effectExtent b="0" l="0" r="0" t="0"/>
-            <wp:docPr id="48" name="image35.png"/>
+            <wp:docPr id="48" name="image32.png"/>
             <a:graphic>
               <a:graphicData uri="http://schemas.openxmlformats.org/drawingml/2006/picture">
                 <pic:pic>
                   <pic:nvPicPr>
-                    <pic:cNvPr id="0" name="image35.png"/>
+                    <pic:cNvPr id="0" name="image32.png"/>
                     <pic:cNvPicPr preferRelativeResize="0"/>
                   </pic:nvPicPr>
                   <pic:blipFill>
@@ -15316,12 +15316,12 @@
           <wp:inline distB="114300" distT="114300" distL="114300" distR="114300">
             <wp:extent cx="2616384" cy="2773998"/>
             <wp:effectExtent b="0" l="0" r="0" t="0"/>
-            <wp:docPr id="35" name="image21.png"/>
+            <wp:docPr id="35" name="image31.png"/>
             <a:graphic>
               <a:graphicData uri="http://schemas.openxmlformats.org/drawingml/2006/picture">
                 <pic:pic>
                   <pic:nvPicPr>
-                    <pic:cNvPr id="0" name="image21.png"/>
+                    <pic:cNvPr id="0" name="image31.png"/>
                     <pic:cNvPicPr preferRelativeResize="0"/>
                   </pic:nvPicPr>
                   <pic:blipFill>
@@ -15580,12 +15580,12 @@
           <wp:inline distB="114300" distT="114300" distL="114300" distR="114300">
             <wp:extent cx="4410075" cy="1343025"/>
             <wp:effectExtent b="0" l="0" r="0" t="0"/>
-            <wp:docPr id="24" name="image15.png"/>
+            <wp:docPr id="24" name="image2.png"/>
             <a:graphic>
               <a:graphicData uri="http://schemas.openxmlformats.org/drawingml/2006/picture">
                 <pic:pic>
                   <pic:nvPicPr>
-                    <pic:cNvPr id="0" name="image15.png"/>
+                    <pic:cNvPr id="0" name="image2.png"/>
                     <pic:cNvPicPr preferRelativeResize="0"/>
                   </pic:nvPicPr>
                   <pic:blipFill>
@@ -15740,12 +15740,12 @@
           <wp:inline distB="114300" distT="114300" distL="114300" distR="114300">
             <wp:extent cx="2824163" cy="1392193"/>
             <wp:effectExtent b="0" l="0" r="0" t="0"/>
-            <wp:docPr id="43" name="image33.png"/>
+            <wp:docPr id="43" name="image36.png"/>
             <a:graphic>
               <a:graphicData uri="http://schemas.openxmlformats.org/drawingml/2006/picture">
                 <pic:pic>
                   <pic:nvPicPr>
-                    <pic:cNvPr id="0" name="image33.png"/>
+                    <pic:cNvPr id="0" name="image36.png"/>
                     <pic:cNvPicPr preferRelativeResize="0"/>
                   </pic:nvPicPr>
                   <pic:blipFill>
@@ -15896,12 +15896,12 @@
           <wp:inline distB="114300" distT="114300" distL="114300" distR="114300">
             <wp:extent cx="2516519" cy="2114550"/>
             <wp:effectExtent b="0" l="0" r="0" t="0"/>
-            <wp:docPr id="36" name="image25.png"/>
+            <wp:docPr id="36" name="image24.png"/>
             <a:graphic>
               <a:graphicData uri="http://schemas.openxmlformats.org/drawingml/2006/picture">
                 <pic:pic>
                   <pic:nvPicPr>
-                    <pic:cNvPr id="0" name="image25.png"/>
+                    <pic:cNvPr id="0" name="image24.png"/>
                     <pic:cNvPicPr preferRelativeResize="0"/>
                   </pic:nvPicPr>
                   <pic:blipFill>
@@ -15937,12 +15937,12 @@
           <wp:inline distB="114300" distT="114300" distL="114300" distR="114300">
             <wp:extent cx="2478025" cy="2011013"/>
             <wp:effectExtent b="0" l="0" r="0" t="0"/>
-            <wp:docPr id="18" name="image9.png"/>
+            <wp:docPr id="18" name="image10.png"/>
             <a:graphic>
               <a:graphicData uri="http://schemas.openxmlformats.org/drawingml/2006/picture">
                 <pic:pic>
                   <pic:nvPicPr>
-                    <pic:cNvPr id="0" name="image9.png"/>
+                    <pic:cNvPr id="0" name="image10.png"/>
                     <pic:cNvPicPr preferRelativeResize="0"/>
                   </pic:nvPicPr>
                   <pic:blipFill>
@@ -16125,12 +16125,12 @@
           <wp:inline distB="114300" distT="114300" distL="114300" distR="114300">
             <wp:extent cx="4738688" cy="926236"/>
             <wp:effectExtent b="0" l="0" r="0" t="0"/>
-            <wp:docPr id="32" name="image22.png"/>
+            <wp:docPr id="32" name="image37.png"/>
             <a:graphic>
               <a:graphicData uri="http://schemas.openxmlformats.org/drawingml/2006/picture">
                 <pic:pic>
                   <pic:nvPicPr>
-                    <pic:cNvPr id="0" name="image22.png"/>
+                    <pic:cNvPr id="0" name="image37.png"/>
                     <pic:cNvPicPr preferRelativeResize="0"/>
                   </pic:nvPicPr>
                   <pic:blipFill>
@@ -16386,12 +16386,12 @@
           <wp:inline distB="114300" distT="114300" distL="114300" distR="114300">
             <wp:extent cx="5795963" cy="1023350"/>
             <wp:effectExtent b="0" l="0" r="0" t="0"/>
-            <wp:docPr id="25" name="image18.png"/>
+            <wp:docPr id="25" name="image14.png"/>
             <a:graphic>
               <a:graphicData uri="http://schemas.openxmlformats.org/drawingml/2006/picture">
                 <pic:pic>
                   <pic:nvPicPr>
-                    <pic:cNvPr id="0" name="image18.png"/>
+                    <pic:cNvPr id="0" name="image14.png"/>
                     <pic:cNvPicPr preferRelativeResize="0"/>
                   </pic:nvPicPr>
                   <pic:blipFill>
@@ -16518,12 +16518,12 @@
           <wp:inline distB="114300" distT="114300" distL="114300" distR="114300">
             <wp:extent cx="5776913" cy="965828"/>
             <wp:effectExtent b="0" l="0" r="0" t="0"/>
-            <wp:docPr id="28" name="image17.png"/>
+            <wp:docPr id="28" name="image7.png"/>
             <a:graphic>
               <a:graphicData uri="http://schemas.openxmlformats.org/drawingml/2006/picture">
                 <pic:pic>
                   <pic:nvPicPr>
-                    <pic:cNvPr id="0" name="image17.png"/>
+                    <pic:cNvPr id="0" name="image7.png"/>
                     <pic:cNvPicPr preferRelativeResize="0"/>
                   </pic:nvPicPr>
                   <pic:blipFill>
@@ -16757,7 +16757,7 @@
         <w:rPr>
           <w:rtl w:val="0"/>
         </w:rPr>
-        <w:t xml:space="preserve">Dessa forma, com base nos resultados finais obtidos nos testes, conclui-se que o melhor método de aprendizagem de máquina para este projeto até o momento é o Random Forest, com uma acurácia de aproximadamente 60%, utilizando as métricas do Grid Search. Esse valor indica que, dentre todos os resultados dos testes de predições, o número de valores verdadeiros positivos e negativos para os modelos representam cerca de 60% do total, o que sugere uma revisão no tratamentos dos dados de modo a eliminar os falsos positivos e negativos, responsáveis por abaixar essa porcentagem e diminuir a precisão e recall do modelo, o que consequentemente abaixam a acurácia de modo geral.</w:t>
+        <w:t xml:space="preserve">Dessa forma, com base nos resultados finais obtidos nos testes, conclui-se que o melhor método de aprendizagem de máquina para este projeto até o momento é a Árvore, com uma acurácia de aproximadamente 64%, utilizando as métricas do Grid Search. Esse valor indica que, dentre todos os resultados dos testes de predições, o número de valores verdadeiros positivos e negativos para os modelos representam cerca de 64% do total, o que sugere uma revisão no tratamentos dos dados de modo a eliminar os falsos positivos e negativos, responsáveis por abaixar essa porcentagem e diminuir a precisão e recall do modelo, o que consequentemente abaixam a acurácia de modo geral.</w:t>
       </w:r>
     </w:p>
     <w:p>
@@ -17402,12 +17402,12 @@
           <wp:extent cx="865287" cy="472641"/>
           <wp:effectExtent b="0" l="0" r="0" t="0"/>
           <wp:wrapSquare wrapText="bothSides" distB="152400" distT="152400" distL="152400" distR="152400"/>
-          <wp:docPr id="44" name="image13.png"/>
+          <wp:docPr id="44" name="image3.png"/>
           <a:graphic>
             <a:graphicData uri="http://schemas.openxmlformats.org/drawingml/2006/picture">
               <pic:pic>
                 <pic:nvPicPr>
-                  <pic:cNvPr id="0" name="image13.png"/>
+                  <pic:cNvPr id="0" name="image3.png"/>
                   <pic:cNvPicPr preferRelativeResize="0"/>
                 </pic:nvPicPr>
                 <pic:blipFill>
@@ -17445,12 +17445,12 @@
           <wp:extent cx="1867967" cy="1320786"/>
           <wp:effectExtent b="0" l="0" r="0" t="0"/>
           <wp:wrapSquare wrapText="bothSides" distB="152400" distT="152400" distL="152400" distR="152400"/>
-          <wp:docPr id="37" name="image6.png"/>
+          <wp:docPr id="37" name="image8.png"/>
           <a:graphic>
             <a:graphicData uri="http://schemas.openxmlformats.org/drawingml/2006/picture">
               <pic:pic>
                 <pic:nvPicPr>
-                  <pic:cNvPr id="0" name="image6.png"/>
+                  <pic:cNvPr id="0" name="image8.png"/>
                   <pic:cNvPicPr preferRelativeResize="0"/>
                 </pic:nvPicPr>
                 <pic:blipFill>
@@ -18659,7 +18659,7 @@
 
 <file path=customXML/item1.xml><?xml version="1.0" encoding="utf-8"?>
 <go:gDocsCustomXmlDataStorage xmlns:go="http://customooxmlschemas.google.com/" xmlns:r="http://schemas.openxmlformats.org/officeDocument/2006/relationships">
-  <go:docsCustomData xmlns:go="http://customooxmlschemas.google.com/" roundtripDataSignature="AMtx7mjFXGYJk5FYAOS7v5Nu8KLMi2nr3Q==">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</go:docsCustomData>
+  <go:docsCustomData xmlns:go="http://customooxmlschemas.google.com/" roundtripDataSignature="AMtx7mjFXGYJk5FYAOS7v5Nu8KLMi2nr3Q==">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</go:docsCustomData>
 </go:gDocsCustomXmlDataStorage>
 </file>
 

</xml_diff>